<commit_message>
final push. gg no re
</commit_message>
<xml_diff>
--- a/nguyen_nguyen/Code/Readme.docx
+++ b/nguyen_nguyen/Code/Readme.docx
@@ -95,12 +95,12 @@
           <wp:inline distB="114300" distT="114300" distL="114300" distR="114300">
             <wp:extent cx="4367213" cy="2316582"/>
             <wp:effectExtent b="0" l="0" r="0" t="0"/>
-            <wp:docPr id="1" name="image2.png"/>
+            <wp:docPr id="1" name="image3.png"/>
             <a:graphic>
               <a:graphicData uri="http://schemas.openxmlformats.org/drawingml/2006/picture">
                 <pic:pic>
                   <pic:nvPicPr>
-                    <pic:cNvPr id="0" name="image2.png"/>
+                    <pic:cNvPr id="0" name="image3.png"/>
                     <pic:cNvPicPr preferRelativeResize="0"/>
                   </pic:nvPicPr>
                   <pic:blipFill>
@@ -300,12 +300,12 @@
           <wp:inline distB="114300" distT="114300" distL="114300" distR="114300">
             <wp:extent cx="5705475" cy="1552575"/>
             <wp:effectExtent b="0" l="0" r="0" t="0"/>
-            <wp:docPr id="3" name="image6.png"/>
+            <wp:docPr id="4" name="image4.png"/>
             <a:graphic>
               <a:graphicData uri="http://schemas.openxmlformats.org/drawingml/2006/picture">
                 <pic:pic>
                   <pic:nvPicPr>
-                    <pic:cNvPr id="0" name="image6.png"/>
+                    <pic:cNvPr id="0" name="image4.png"/>
                     <pic:cNvPicPr preferRelativeResize="0"/>
                   </pic:nvPicPr>
                   <pic:blipFill>
@@ -452,7 +452,7 @@
           <wp:inline distB="114300" distT="114300" distL="114300" distR="114300">
             <wp:extent cx="4100513" cy="1680420"/>
             <wp:effectExtent b="0" l="0" r="0" t="0"/>
-            <wp:docPr id="2" name="image1.png"/>
+            <wp:docPr id="3" name="image1.png"/>
             <a:graphic>
               <a:graphicData uri="http://schemas.openxmlformats.org/drawingml/2006/picture">
                 <pic:pic>
@@ -519,14 +519,14 @@
         <w:rPr/>
         <w:drawing>
           <wp:inline distB="114300" distT="114300" distL="114300" distR="114300">
-            <wp:extent cx="4586288" cy="1175971"/>
+            <wp:extent cx="4376738" cy="1076377"/>
             <wp:effectExtent b="0" l="0" r="0" t="0"/>
-            <wp:docPr id="5" name="image3.png"/>
+            <wp:docPr id="2" name="image2.png"/>
             <a:graphic>
               <a:graphicData uri="http://schemas.openxmlformats.org/drawingml/2006/picture">
                 <pic:pic>
                   <pic:nvPicPr>
-                    <pic:cNvPr id="0" name="image3.png"/>
+                    <pic:cNvPr id="0" name="image2.png"/>
                     <pic:cNvPicPr preferRelativeResize="0"/>
                   </pic:nvPicPr>
                   <pic:blipFill>
@@ -539,7 +539,7 @@
                   <pic:spPr>
                     <a:xfrm>
                       <a:off x="0" y="0"/>
-                      <a:ext cx="4586288" cy="1175971"/>
+                      <a:ext cx="4376738" cy="1076377"/>
                     </a:xfrm>
                     <a:prstGeom prst="rect"/>
                     <a:ln/>
@@ -635,7 +635,7 @@
         <w:rPr>
           <w:rtl w:val="0"/>
         </w:rPr>
-        <w:t xml:space="preserve">Then clock ‘Add new rental’</w:t>
+        <w:t xml:space="preserve">Then click ‘Add new rental’</w:t>
       </w:r>
     </w:p>
     <w:p>
@@ -658,6 +658,24 @@
     </w:p>
     <w:p>
       <w:pPr>
+        <w:numPr>
+          <w:ilvl w:val="0"/>
+          <w:numId w:val="1"/>
+        </w:numPr>
+        <w:ind w:left="720" w:hanging="360"/>
+        <w:rPr>
+          <w:u w:val="none"/>
+        </w:rPr>
+      </w:pPr>
+      <w:r>
+        <w:rPr>
+          <w:rtl w:val="0"/>
+        </w:rPr>
+        <w:t xml:space="preserve">If the parameters are correct, the program will print ‘Available’ and insert the parameters onto the database, and if not, the program will print ‘Not Available’ and not insert into rental. </w:t>
+      </w:r>
+    </w:p>
+    <w:p>
+      <w:pPr>
         <w:ind w:left="0" w:firstLine="0"/>
         <w:rPr/>
       </w:pPr>
@@ -696,7 +714,7 @@
           <wp:inline distB="114300" distT="114300" distL="114300" distR="114300">
             <wp:extent cx="5943600" cy="1917700"/>
             <wp:effectExtent b="0" l="0" r="0" t="0"/>
-            <wp:docPr id="4" name="image7.png"/>
+            <wp:docPr id="5" name="image7.png"/>
             <a:graphic>
               <a:graphicData uri="http://schemas.openxmlformats.org/drawingml/2006/picture">
                 <pic:pic>
@@ -873,12 +891,12 @@
           <wp:inline distB="114300" distT="114300" distL="114300" distR="114300">
             <wp:extent cx="3262313" cy="2624849"/>
             <wp:effectExtent b="0" l="0" r="0" t="0"/>
-            <wp:docPr id="8" name="image4.png"/>
+            <wp:docPr id="8" name="image6.png"/>
             <a:graphic>
               <a:graphicData uri="http://schemas.openxmlformats.org/drawingml/2006/picture">
                 <pic:pic>
                   <pic:nvPicPr>
-                    <pic:cNvPr id="0" name="image4.png"/>
+                    <pic:cNvPr id="0" name="image6.png"/>
                     <pic:cNvPicPr preferRelativeResize="0"/>
                   </pic:nvPicPr>
                   <pic:blipFill>

</xml_diff>